<commit_message>
Added solutions for assignment 10
</commit_message>
<xml_diff>
--- a/Assignment-10 Hypothesis Testing/Hypothesis Testing_Problem Statement.docx
+++ b/Assignment-10 Hypothesis Testing/Hypothesis Testing_Problem Statement.docx
@@ -1,6 +1,6 @@
 
 <file path=word/document.xml><?xml version="1.0" encoding="utf-8"?>
-<w:document xmlns:wpc="http://schemas.microsoft.com/office/word/2010/wordprocessingCanvas" xmlns:cx="http://schemas.microsoft.com/office/drawing/2014/chartex" xmlns:mc="http://schemas.openxmlformats.org/markup-compatibility/2006" xmlns:o="urn:schemas-microsoft-com:office:office" xmlns:r="http://schemas.openxmlformats.org/officeDocument/2006/relationships" xmlns:m="http://schemas.openxmlformats.org/officeDocument/2006/math" xmlns:v="urn:schemas-microsoft-com:vml" xmlns:wp14="http://schemas.microsoft.com/office/word/2010/wordprocessingDrawing" xmlns:wp="http://schemas.openxmlformats.org/drawingml/2006/wordprocessingDrawing" xmlns:w10="urn:schemas-microsoft-com:office:word" xmlns:w="http://schemas.openxmlformats.org/wordprocessingml/2006/main" xmlns:w14="http://schemas.microsoft.com/office/word/2010/wordml" xmlns:w15="http://schemas.microsoft.com/office/word/2012/wordml" xmlns:w16se="http://schemas.microsoft.com/office/word/2015/wordml/symex" xmlns:wpg="http://schemas.microsoft.com/office/word/2010/wordprocessingGroup" xmlns:wpi="http://schemas.microsoft.com/office/word/2010/wordprocessingInk" xmlns:wne="http://schemas.microsoft.com/office/word/2006/wordml" xmlns:wps="http://schemas.microsoft.com/office/word/2010/wordprocessingShape" mc:Ignorable="w14 w15 w16se wp14">
+<w:document xmlns:wpc="http://schemas.microsoft.com/office/word/2010/wordprocessingCanvas" xmlns:cx="http://schemas.microsoft.com/office/drawing/2014/chartex" xmlns:cx1="http://schemas.microsoft.com/office/drawing/2015/9/8/chartex" xmlns:cx2="http://schemas.microsoft.com/office/drawing/2015/10/21/chartex" xmlns:cx3="http://schemas.microsoft.com/office/drawing/2016/5/9/chartex" xmlns:cx4="http://schemas.microsoft.com/office/drawing/2016/5/10/chartex" xmlns:cx5="http://schemas.microsoft.com/office/drawing/2016/5/11/chartex" xmlns:cx6="http://schemas.microsoft.com/office/drawing/2016/5/12/chartex" xmlns:cx7="http://schemas.microsoft.com/office/drawing/2016/5/13/chartex" xmlns:cx8="http://schemas.microsoft.com/office/drawing/2016/5/14/chartex" xmlns:mc="http://schemas.openxmlformats.org/markup-compatibility/2006" xmlns:aink="http://schemas.microsoft.com/office/drawing/2016/ink" xmlns:am3d="http://schemas.microsoft.com/office/drawing/2017/model3d" xmlns:o="urn:schemas-microsoft-com:office:office" xmlns:oel="http://schemas.microsoft.com/office/2019/extlst" xmlns:r="http://schemas.openxmlformats.org/officeDocument/2006/relationships" xmlns:m="http://schemas.openxmlformats.org/officeDocument/2006/math" xmlns:v="urn:schemas-microsoft-com:vml" xmlns:wp14="http://schemas.microsoft.com/office/word/2010/wordprocessingDrawing" xmlns:wp="http://schemas.openxmlformats.org/drawingml/2006/wordprocessingDrawing" xmlns:w10="urn:schemas-microsoft-com:office:word" xmlns:w="http://schemas.openxmlformats.org/wordprocessingml/2006/main" xmlns:w14="http://schemas.microsoft.com/office/word/2010/wordml" xmlns:w15="http://schemas.microsoft.com/office/word/2012/wordml" xmlns:w16cex="http://schemas.microsoft.com/office/word/2018/wordml/cex" xmlns:w16cid="http://schemas.microsoft.com/office/word/2016/wordml/cid" xmlns:w16="http://schemas.microsoft.com/office/word/2018/wordml" xmlns:w16du="http://schemas.microsoft.com/office/word/2023/wordml/word16du" xmlns:w16sdtdh="http://schemas.microsoft.com/office/word/2020/wordml/sdtdatahash" xmlns:w16se="http://schemas.microsoft.com/office/word/2015/wordml/symex" xmlns:wpg="http://schemas.microsoft.com/office/word/2010/wordprocessingGroup" xmlns:wpi="http://schemas.microsoft.com/office/word/2010/wordprocessingInk" xmlns:wne="http://schemas.microsoft.com/office/word/2006/wordml" xmlns:wps="http://schemas.microsoft.com/office/word/2010/wordprocessingShape" mc:Ignorable="w14 w15 w16se w16cid w16 w16cex w16sdtdh w16du wp14">
   <w:body>
     <w:p>
       <w:pPr>
@@ -177,13 +177,7 @@
         <w:rPr>
           <w:sz w:val="28"/>
         </w:rPr>
-        <w:t>signi</w:t>
-      </w:r>
-      <w:r>
-        <w:rPr>
-          <w:sz w:val="28"/>
-        </w:rPr>
-        <w:t>ficance</w:t>
+        <w:t>significance</w:t>
       </w:r>
       <w:r>
         <w:rPr>
@@ -1242,7 +1236,6 @@
           <w:position w:val="-2"/>
           <w:sz w:val="36"/>
         </w:rPr>
-        <w:lastRenderedPageBreak/>
         <w:t>Ho</w:t>
       </w:r>
       <w:r>
@@ -1436,7 +1429,6 @@
         <w:rPr>
           <w:sz w:val="32"/>
         </w:rPr>
-        <w:lastRenderedPageBreak/>
         <w:t>Check</w:t>
       </w:r>
       <w:r>
@@ -1560,11 +1552,10 @@
           <w:sz w:val="20"/>
           <w:lang w:val="en-IN" w:eastAsia="en-IN"/>
         </w:rPr>
-        <w:lastRenderedPageBreak/>
         <mc:AlternateContent>
           <mc:Choice Requires="wpg">
             <w:drawing>
-              <wp:anchor distT="0" distB="0" distL="0" distR="0" simplePos="0" relativeHeight="487488512" behindDoc="1" locked="0" layoutInCell="1" allowOverlap="1">
+              <wp:anchor distT="0" distB="0" distL="0" distR="0" simplePos="0" relativeHeight="487488512" behindDoc="1" locked="0" layoutInCell="1" allowOverlap="1" wp14:anchorId="7F44FC69" wp14:editId="7F44FC6A">
                 <wp:simplePos x="0" y="0"/>
                 <wp:positionH relativeFrom="page">
                   <wp:posOffset>281304</wp:posOffset>
@@ -2358,7 +2349,7 @@
         <mc:AlternateContent>
           <mc:Choice Requires="wpg">
             <w:drawing>
-              <wp:inline distT="0" distB="0" distL="0" distR="0">
+              <wp:inline distT="0" distB="0" distL="0" distR="0" wp14:anchorId="7F44FC6B" wp14:editId="7F44FC6C">
                 <wp:extent cx="3749040" cy="932815"/>
                 <wp:effectExtent l="0" t="0" r="0" b="634"/>
                 <wp:docPr id="16" name="Group 16"/>
@@ -2591,7 +2582,26 @@
           </mc:Choice>
           <mc:Fallback>
             <w:pict>
-              <v:group id="Group 16" o:spid="_x0000_s1026" style="width:295.2pt;height:73.45pt;mso-position-horizontal-relative:char;mso-position-vertical-relative:line" coordsize="37490,9328" o:gfxdata="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">
+              <v:group w14:anchorId="7F44FC6B" id="Group 16" o:spid="_x0000_s1026" style="width:295.2pt;height:73.45pt;mso-position-horizontal-relative:char;mso-position-vertical-relative:line" coordsize="37490,9328" o:gfxdata="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">
+                <v:shapetype id="_x0000_t75" coordsize="21600,21600" o:spt="75" o:preferrelative="t" path="m@4@5l@4@11@9@11@9@5xe" filled="f" stroked="f">
+                  <v:stroke joinstyle="miter"/>
+                  <v:formulas>
+                    <v:f eqn="if lineDrawn pixelLineWidth 0"/>
+                    <v:f eqn="sum @0 1 0"/>
+                    <v:f eqn="sum 0 0 @1"/>
+                    <v:f eqn="prod @2 1 2"/>
+                    <v:f eqn="prod @3 21600 pixelWidth"/>
+                    <v:f eqn="prod @3 21600 pixelHeight"/>
+                    <v:f eqn="sum @0 0 1"/>
+                    <v:f eqn="prod @6 1 2"/>
+                    <v:f eqn="prod @7 21600 pixelWidth"/>
+                    <v:f eqn="sum @8 21600 0"/>
+                    <v:f eqn="prod @7 21600 pixelHeight"/>
+                    <v:f eqn="sum @10 21600 0"/>
+                  </v:formulas>
+                  <v:path o:extrusionok="f" gradientshapeok="t" o:connecttype="rect"/>
+                  <o:lock v:ext="edit" aspectratio="t"/>
+                </v:shapetype>
                 <v:shape id="Image 17" o:spid="_x0000_s1027" type="#_x0000_t75" style="position:absolute;width:37490;height:9328;visibility:visible;mso-wrap-style:square" o:gfxdata="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">
                   <v:imagedata r:id="rId17" o:title=""/>
                 </v:shape>
@@ -2691,19 +2701,11 @@
           <w:sz w:val="28"/>
         </w:rPr>
       </w:pPr>
-      <w:proofErr w:type="spellStart"/>
-      <w:r>
-        <w:rPr>
-          <w:sz w:val="28"/>
-        </w:rPr>
-        <w:t>Telecall</w:t>
-      </w:r>
-      <w:proofErr w:type="spellEnd"/>
-      <w:r>
-        <w:rPr>
-          <w:sz w:val="28"/>
-        </w:rPr>
-        <w:t xml:space="preserve"> uses 4 centers around the globe to process customer order forms. They</w:t>
+      <w:r>
+        <w:rPr>
+          <w:sz w:val="28"/>
+        </w:rPr>
+        <w:t>Telecall uses 4 centers around the globe to process customer order forms. They</w:t>
       </w:r>
       <w:r>
         <w:rPr>
@@ -3240,13 +3242,7 @@
         <w:rPr>
           <w:sz w:val="28"/>
         </w:rPr>
-        <w:t>data and determine whether there is evidence at 5 % significance level to support this hyp</w:t>
-      </w:r>
-      <w:r>
-        <w:rPr>
-          <w:sz w:val="28"/>
-        </w:rPr>
-        <w:t>othesis.</w:t>
+        <w:t>data and determine whether there is evidence at 5 % significance level to support this hypothesis.</w:t>
       </w:r>
     </w:p>
     <w:p>
@@ -4604,8 +4600,6 @@
           <w:sz w:val="24"/>
         </w:rPr>
       </w:pPr>
-      <w:bookmarkStart w:id="0" w:name="_GoBack"/>
-      <w:bookmarkEnd w:id="0"/>
       <w:r>
         <w:rPr>
           <w:sz w:val="24"/>
@@ -5097,13 +5091,7 @@
         <w:rPr>
           <w:sz w:val="24"/>
         </w:rPr>
-        <w:t>A</w:t>
-      </w:r>
-      <w:r>
-        <w:rPr>
-          <w:sz w:val="24"/>
-        </w:rPr>
-        <w:t>ssignments,</w:t>
+        <w:t>Assignments,</w:t>
       </w:r>
       <w:r>
         <w:rPr>
@@ -5396,7 +5384,7 @@
 </file>
 
 <file path=word/endnotes.xml><?xml version="1.0" encoding="utf-8"?>
-<w:endnotes xmlns:wpc="http://schemas.microsoft.com/office/word/2010/wordprocessingCanvas" xmlns:cx="http://schemas.microsoft.com/office/drawing/2014/chartex" xmlns:mc="http://schemas.openxmlformats.org/markup-compatibility/2006" xmlns:o="urn:schemas-microsoft-com:office:office" xmlns:r="http://schemas.openxmlformats.org/officeDocument/2006/relationships" xmlns:m="http://schemas.openxmlformats.org/officeDocument/2006/math" xmlns:v="urn:schemas-microsoft-com:vml" xmlns:wp14="http://schemas.microsoft.com/office/word/2010/wordprocessingDrawing" xmlns:wp="http://schemas.openxmlformats.org/drawingml/2006/wordprocessingDrawing" xmlns:w10="urn:schemas-microsoft-com:office:word" xmlns:w="http://schemas.openxmlformats.org/wordprocessingml/2006/main" xmlns:w14="http://schemas.microsoft.com/office/word/2010/wordml" xmlns:w15="http://schemas.microsoft.com/office/word/2012/wordml" xmlns:w16se="http://schemas.microsoft.com/office/word/2015/wordml/symex" xmlns:wpg="http://schemas.microsoft.com/office/word/2010/wordprocessingGroup" xmlns:wpi="http://schemas.microsoft.com/office/word/2010/wordprocessingInk" xmlns:wne="http://schemas.microsoft.com/office/word/2006/wordml" xmlns:wps="http://schemas.microsoft.com/office/word/2010/wordprocessingShape" mc:Ignorable="w14 w15 w16se wp14">
+<w:endnotes xmlns:wpc="http://schemas.microsoft.com/office/word/2010/wordprocessingCanvas" xmlns:cx="http://schemas.microsoft.com/office/drawing/2014/chartex" xmlns:cx1="http://schemas.microsoft.com/office/drawing/2015/9/8/chartex" xmlns:cx2="http://schemas.microsoft.com/office/drawing/2015/10/21/chartex" xmlns:cx3="http://schemas.microsoft.com/office/drawing/2016/5/9/chartex" xmlns:cx4="http://schemas.microsoft.com/office/drawing/2016/5/10/chartex" xmlns:cx5="http://schemas.microsoft.com/office/drawing/2016/5/11/chartex" xmlns:cx6="http://schemas.microsoft.com/office/drawing/2016/5/12/chartex" xmlns:cx7="http://schemas.microsoft.com/office/drawing/2016/5/13/chartex" xmlns:cx8="http://schemas.microsoft.com/office/drawing/2016/5/14/chartex" xmlns:mc="http://schemas.openxmlformats.org/markup-compatibility/2006" xmlns:aink="http://schemas.microsoft.com/office/drawing/2016/ink" xmlns:am3d="http://schemas.microsoft.com/office/drawing/2017/model3d" xmlns:o="urn:schemas-microsoft-com:office:office" xmlns:oel="http://schemas.microsoft.com/office/2019/extlst" xmlns:r="http://schemas.openxmlformats.org/officeDocument/2006/relationships" xmlns:m="http://schemas.openxmlformats.org/officeDocument/2006/math" xmlns:v="urn:schemas-microsoft-com:vml" xmlns:wp14="http://schemas.microsoft.com/office/word/2010/wordprocessingDrawing" xmlns:wp="http://schemas.openxmlformats.org/drawingml/2006/wordprocessingDrawing" xmlns:w10="urn:schemas-microsoft-com:office:word" xmlns:w="http://schemas.openxmlformats.org/wordprocessingml/2006/main" xmlns:w14="http://schemas.microsoft.com/office/word/2010/wordml" xmlns:w15="http://schemas.microsoft.com/office/word/2012/wordml" xmlns:w16cex="http://schemas.microsoft.com/office/word/2018/wordml/cex" xmlns:w16cid="http://schemas.microsoft.com/office/word/2016/wordml/cid" xmlns:w16="http://schemas.microsoft.com/office/word/2018/wordml" xmlns:w16du="http://schemas.microsoft.com/office/word/2023/wordml/word16du" xmlns:w16sdtdh="http://schemas.microsoft.com/office/word/2020/wordml/sdtdatahash" xmlns:w16se="http://schemas.microsoft.com/office/word/2015/wordml/symex" xmlns:wpg="http://schemas.microsoft.com/office/word/2010/wordprocessingGroup" xmlns:wpi="http://schemas.microsoft.com/office/word/2010/wordprocessingInk" xmlns:wne="http://schemas.microsoft.com/office/word/2006/wordml" xmlns:wps="http://schemas.microsoft.com/office/word/2010/wordprocessingShape" mc:Ignorable="w14 w15 w16se w16cid w16 w16cex w16sdtdh w16du wp14">
   <w:endnote w:type="separator" w:id="-1">
     <w:p>
       <w:r>
@@ -5415,7 +5403,7 @@
 </file>
 
 <file path=word/footer1.xml><?xml version="1.0" encoding="utf-8"?>
-<w:ftr xmlns:wpc="http://schemas.microsoft.com/office/word/2010/wordprocessingCanvas" xmlns:cx="http://schemas.microsoft.com/office/drawing/2014/chartex" xmlns:mc="http://schemas.openxmlformats.org/markup-compatibility/2006" xmlns:o="urn:schemas-microsoft-com:office:office" xmlns:r="http://schemas.openxmlformats.org/officeDocument/2006/relationships" xmlns:m="http://schemas.openxmlformats.org/officeDocument/2006/math" xmlns:v="urn:schemas-microsoft-com:vml" xmlns:wp14="http://schemas.microsoft.com/office/word/2010/wordprocessingDrawing" xmlns:wp="http://schemas.openxmlformats.org/drawingml/2006/wordprocessingDrawing" xmlns:w10="urn:schemas-microsoft-com:office:word" xmlns:w="http://schemas.openxmlformats.org/wordprocessingml/2006/main" xmlns:w14="http://schemas.microsoft.com/office/word/2010/wordml" xmlns:w15="http://schemas.microsoft.com/office/word/2012/wordml" xmlns:w16se="http://schemas.microsoft.com/office/word/2015/wordml/symex" xmlns:wpg="http://schemas.microsoft.com/office/word/2010/wordprocessingGroup" xmlns:wpi="http://schemas.microsoft.com/office/word/2010/wordprocessingInk" xmlns:wne="http://schemas.microsoft.com/office/word/2006/wordml" xmlns:wps="http://schemas.microsoft.com/office/word/2010/wordprocessingShape" mc:Ignorable="w14 w15 w16se wp14">
+<w:ftr xmlns:wpc="http://schemas.microsoft.com/office/word/2010/wordprocessingCanvas" xmlns:cx="http://schemas.microsoft.com/office/drawing/2014/chartex" xmlns:cx1="http://schemas.microsoft.com/office/drawing/2015/9/8/chartex" xmlns:cx2="http://schemas.microsoft.com/office/drawing/2015/10/21/chartex" xmlns:cx3="http://schemas.microsoft.com/office/drawing/2016/5/9/chartex" xmlns:cx4="http://schemas.microsoft.com/office/drawing/2016/5/10/chartex" xmlns:cx5="http://schemas.microsoft.com/office/drawing/2016/5/11/chartex" xmlns:cx6="http://schemas.microsoft.com/office/drawing/2016/5/12/chartex" xmlns:cx7="http://schemas.microsoft.com/office/drawing/2016/5/13/chartex" xmlns:cx8="http://schemas.microsoft.com/office/drawing/2016/5/14/chartex" xmlns:mc="http://schemas.openxmlformats.org/markup-compatibility/2006" xmlns:aink="http://schemas.microsoft.com/office/drawing/2016/ink" xmlns:am3d="http://schemas.microsoft.com/office/drawing/2017/model3d" xmlns:o="urn:schemas-microsoft-com:office:office" xmlns:oel="http://schemas.microsoft.com/office/2019/extlst" xmlns:r="http://schemas.openxmlformats.org/officeDocument/2006/relationships" xmlns:m="http://schemas.openxmlformats.org/officeDocument/2006/math" xmlns:v="urn:schemas-microsoft-com:vml" xmlns:wp14="http://schemas.microsoft.com/office/word/2010/wordprocessingDrawing" xmlns:wp="http://schemas.openxmlformats.org/drawingml/2006/wordprocessingDrawing" xmlns:w10="urn:schemas-microsoft-com:office:word" xmlns:w="http://schemas.openxmlformats.org/wordprocessingml/2006/main" xmlns:w14="http://schemas.microsoft.com/office/word/2010/wordml" xmlns:w15="http://schemas.microsoft.com/office/word/2012/wordml" xmlns:w16cex="http://schemas.microsoft.com/office/word/2018/wordml/cex" xmlns:w16cid="http://schemas.microsoft.com/office/word/2016/wordml/cid" xmlns:w16="http://schemas.microsoft.com/office/word/2018/wordml" xmlns:w16du="http://schemas.microsoft.com/office/word/2023/wordml/word16du" xmlns:w16sdtdh="http://schemas.microsoft.com/office/word/2020/wordml/sdtdatahash" xmlns:w16se="http://schemas.microsoft.com/office/word/2015/wordml/symex" xmlns:wpg="http://schemas.microsoft.com/office/word/2010/wordprocessingGroup" xmlns:wpi="http://schemas.microsoft.com/office/word/2010/wordprocessingInk" xmlns:wne="http://schemas.microsoft.com/office/word/2006/wordml" xmlns:wps="http://schemas.microsoft.com/office/word/2010/wordprocessingShape" mc:Ignorable="w14 w15 w16se w16cid w16 w16cex w16sdtdh w16du wp14">
   <w:p>
     <w:pPr>
       <w:pStyle w:val="BodyText"/>
@@ -5433,7 +5421,7 @@
       <mc:AlternateContent>
         <mc:Choice Requires="wps">
           <w:drawing>
-            <wp:anchor distT="0" distB="0" distL="0" distR="0" simplePos="0" relativeHeight="487487488" behindDoc="1" locked="0" layoutInCell="1" allowOverlap="1">
+            <wp:anchor distT="0" distB="0" distL="0" distR="0" simplePos="0" relativeHeight="487487488" behindDoc="1" locked="0" layoutInCell="1" allowOverlap="1" wp14:anchorId="7F44FC73" wp14:editId="7F44FC74">
               <wp:simplePos x="0" y="0"/>
               <wp:positionH relativeFrom="page">
                 <wp:posOffset>2629026</wp:posOffset>
@@ -5487,12 +5475,11 @@
         </mc:Choice>
         <mc:Fallback>
           <w:pict>
-            <v:shapetype id="_x0000_t202" coordsize="21600,21600" o:spt="202" path="m,l,21600r21600,l21600,xe">
+            <v:shapetype w14:anchorId="7F44FC73" id="_x0000_t202" coordsize="21600,21600" o:spt="202" path="m,l,21600r21600,l21600,xe">
               <v:stroke joinstyle="miter"/>
               <v:path gradientshapeok="t" o:connecttype="rect"/>
             </v:shapetype>
-            <v:shape id="Textbox 2" o:spid="_x0000_s1032" type="#_x0000_t202" style="position:absolute;margin-left:207pt;margin-top:771.55pt;width:198pt;height:12pt;z-index:-15828992;visibility:visible;mso-wrap-style:square;mso-wrap-distance-left:0;mso-wrap-distance-top:0;mso-wrap-distance-right:0;mso-wrap-distance-bottom:0;mso-position-horizontal:absolute;mso-position-horizontal-relative:page;mso-position-vertical:absolute;mso-position-vertical-relative:page;v-text-anchor:top" o:gfxdata="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" filled="f" stroked="f">
-              <v:path arrowok="t"/>
+            <v:shape id="Textbox 2" o:spid="_x0000_s1032" type="#_x0000_t202" style="position:absolute;margin-left:207pt;margin-top:771.55pt;width:198pt;height:12pt;z-index:-15828992;visibility:visible;mso-wrap-style:square;mso-wrap-distance-left:0;mso-wrap-distance-top:0;mso-wrap-distance-right:0;mso-wrap-distance-bottom:0;mso-position-horizontal:absolute;mso-position-horizontal-relative:page;mso-position-vertical:absolute;mso-position-vertical-relative:page;v-text-anchor:top" o:gfxdata="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" filled="f" stroked="f">
               <v:textbox inset="0,0,0,0">
                 <w:txbxContent>
                   <w:p>
@@ -5517,7 +5504,7 @@
 </file>
 
 <file path=word/footnotes.xml><?xml version="1.0" encoding="utf-8"?>
-<w:footnotes xmlns:wpc="http://schemas.microsoft.com/office/word/2010/wordprocessingCanvas" xmlns:cx="http://schemas.microsoft.com/office/drawing/2014/chartex" xmlns:mc="http://schemas.openxmlformats.org/markup-compatibility/2006" xmlns:o="urn:schemas-microsoft-com:office:office" xmlns:r="http://schemas.openxmlformats.org/officeDocument/2006/relationships" xmlns:m="http://schemas.openxmlformats.org/officeDocument/2006/math" xmlns:v="urn:schemas-microsoft-com:vml" xmlns:wp14="http://schemas.microsoft.com/office/word/2010/wordprocessingDrawing" xmlns:wp="http://schemas.openxmlformats.org/drawingml/2006/wordprocessingDrawing" xmlns:w10="urn:schemas-microsoft-com:office:word" xmlns:w="http://schemas.openxmlformats.org/wordprocessingml/2006/main" xmlns:w14="http://schemas.microsoft.com/office/word/2010/wordml" xmlns:w15="http://schemas.microsoft.com/office/word/2012/wordml" xmlns:w16se="http://schemas.microsoft.com/office/word/2015/wordml/symex" xmlns:wpg="http://schemas.microsoft.com/office/word/2010/wordprocessingGroup" xmlns:wpi="http://schemas.microsoft.com/office/word/2010/wordprocessingInk" xmlns:wne="http://schemas.microsoft.com/office/word/2006/wordml" xmlns:wps="http://schemas.microsoft.com/office/word/2010/wordprocessingShape" mc:Ignorable="w14 w15 w16se wp14">
+<w:footnotes xmlns:wpc="http://schemas.microsoft.com/office/word/2010/wordprocessingCanvas" xmlns:cx="http://schemas.microsoft.com/office/drawing/2014/chartex" xmlns:cx1="http://schemas.microsoft.com/office/drawing/2015/9/8/chartex" xmlns:cx2="http://schemas.microsoft.com/office/drawing/2015/10/21/chartex" xmlns:cx3="http://schemas.microsoft.com/office/drawing/2016/5/9/chartex" xmlns:cx4="http://schemas.microsoft.com/office/drawing/2016/5/10/chartex" xmlns:cx5="http://schemas.microsoft.com/office/drawing/2016/5/11/chartex" xmlns:cx6="http://schemas.microsoft.com/office/drawing/2016/5/12/chartex" xmlns:cx7="http://schemas.microsoft.com/office/drawing/2016/5/13/chartex" xmlns:cx8="http://schemas.microsoft.com/office/drawing/2016/5/14/chartex" xmlns:mc="http://schemas.openxmlformats.org/markup-compatibility/2006" xmlns:aink="http://schemas.microsoft.com/office/drawing/2016/ink" xmlns:am3d="http://schemas.microsoft.com/office/drawing/2017/model3d" xmlns:o="urn:schemas-microsoft-com:office:office" xmlns:oel="http://schemas.microsoft.com/office/2019/extlst" xmlns:r="http://schemas.openxmlformats.org/officeDocument/2006/relationships" xmlns:m="http://schemas.openxmlformats.org/officeDocument/2006/math" xmlns:v="urn:schemas-microsoft-com:vml" xmlns:wp14="http://schemas.microsoft.com/office/word/2010/wordprocessingDrawing" xmlns:wp="http://schemas.openxmlformats.org/drawingml/2006/wordprocessingDrawing" xmlns:w10="urn:schemas-microsoft-com:office:word" xmlns:w="http://schemas.openxmlformats.org/wordprocessingml/2006/main" xmlns:w14="http://schemas.microsoft.com/office/word/2010/wordml" xmlns:w15="http://schemas.microsoft.com/office/word/2012/wordml" xmlns:w16cex="http://schemas.microsoft.com/office/word/2018/wordml/cex" xmlns:w16cid="http://schemas.microsoft.com/office/word/2016/wordml/cid" xmlns:w16="http://schemas.microsoft.com/office/word/2018/wordml" xmlns:w16du="http://schemas.microsoft.com/office/word/2023/wordml/word16du" xmlns:w16sdtdh="http://schemas.microsoft.com/office/word/2020/wordml/sdtdatahash" xmlns:w16se="http://schemas.microsoft.com/office/word/2015/wordml/symex" xmlns:wpg="http://schemas.microsoft.com/office/word/2010/wordprocessingGroup" xmlns:wpi="http://schemas.microsoft.com/office/word/2010/wordprocessingInk" xmlns:wne="http://schemas.microsoft.com/office/word/2006/wordml" xmlns:wps="http://schemas.microsoft.com/office/word/2010/wordprocessingShape" mc:Ignorable="w14 w15 w16se w16cid w16 w16cex w16sdtdh w16du wp14">
   <w:footnote w:type="separator" w:id="-1">
     <w:p>
       <w:r>
@@ -5536,7 +5523,7 @@
 </file>
 
 <file path=word/header1.xml><?xml version="1.0" encoding="utf-8"?>
-<w:hdr xmlns:wpc="http://schemas.microsoft.com/office/word/2010/wordprocessingCanvas" xmlns:cx="http://schemas.microsoft.com/office/drawing/2014/chartex" xmlns:mc="http://schemas.openxmlformats.org/markup-compatibility/2006" xmlns:o="urn:schemas-microsoft-com:office:office" xmlns:r="http://schemas.openxmlformats.org/officeDocument/2006/relationships" xmlns:m="http://schemas.openxmlformats.org/officeDocument/2006/math" xmlns:v="urn:schemas-microsoft-com:vml" xmlns:wp14="http://schemas.microsoft.com/office/word/2010/wordprocessingDrawing" xmlns:wp="http://schemas.openxmlformats.org/drawingml/2006/wordprocessingDrawing" xmlns:w10="urn:schemas-microsoft-com:office:word" xmlns:w="http://schemas.openxmlformats.org/wordprocessingml/2006/main" xmlns:w14="http://schemas.microsoft.com/office/word/2010/wordml" xmlns:w15="http://schemas.microsoft.com/office/word/2012/wordml" xmlns:w16se="http://schemas.microsoft.com/office/word/2015/wordml/symex" xmlns:wpg="http://schemas.microsoft.com/office/word/2010/wordprocessingGroup" xmlns:wpi="http://schemas.microsoft.com/office/word/2010/wordprocessingInk" xmlns:wne="http://schemas.microsoft.com/office/word/2006/wordml" xmlns:wps="http://schemas.microsoft.com/office/word/2010/wordprocessingShape" mc:Ignorable="w14 w15 w16se wp14">
+<w:hdr xmlns:wpc="http://schemas.microsoft.com/office/word/2010/wordprocessingCanvas" xmlns:cx="http://schemas.microsoft.com/office/drawing/2014/chartex" xmlns:cx1="http://schemas.microsoft.com/office/drawing/2015/9/8/chartex" xmlns:cx2="http://schemas.microsoft.com/office/drawing/2015/10/21/chartex" xmlns:cx3="http://schemas.microsoft.com/office/drawing/2016/5/9/chartex" xmlns:cx4="http://schemas.microsoft.com/office/drawing/2016/5/10/chartex" xmlns:cx5="http://schemas.microsoft.com/office/drawing/2016/5/11/chartex" xmlns:cx6="http://schemas.microsoft.com/office/drawing/2016/5/12/chartex" xmlns:cx7="http://schemas.microsoft.com/office/drawing/2016/5/13/chartex" xmlns:cx8="http://schemas.microsoft.com/office/drawing/2016/5/14/chartex" xmlns:mc="http://schemas.openxmlformats.org/markup-compatibility/2006" xmlns:aink="http://schemas.microsoft.com/office/drawing/2016/ink" xmlns:am3d="http://schemas.microsoft.com/office/drawing/2017/model3d" xmlns:o="urn:schemas-microsoft-com:office:office" xmlns:oel="http://schemas.microsoft.com/office/2019/extlst" xmlns:r="http://schemas.openxmlformats.org/officeDocument/2006/relationships" xmlns:m="http://schemas.openxmlformats.org/officeDocument/2006/math" xmlns:v="urn:schemas-microsoft-com:vml" xmlns:wp14="http://schemas.microsoft.com/office/word/2010/wordprocessingDrawing" xmlns:wp="http://schemas.openxmlformats.org/drawingml/2006/wordprocessingDrawing" xmlns:w10="urn:schemas-microsoft-com:office:word" xmlns:w="http://schemas.openxmlformats.org/wordprocessingml/2006/main" xmlns:w14="http://schemas.microsoft.com/office/word/2010/wordml" xmlns:w15="http://schemas.microsoft.com/office/word/2012/wordml" xmlns:w16cex="http://schemas.microsoft.com/office/word/2018/wordml/cex" xmlns:w16cid="http://schemas.microsoft.com/office/word/2016/wordml/cid" xmlns:w16="http://schemas.microsoft.com/office/word/2018/wordml" xmlns:w16du="http://schemas.microsoft.com/office/word/2023/wordml/word16du" xmlns:w16sdtdh="http://schemas.microsoft.com/office/word/2020/wordml/sdtdatahash" xmlns:w16se="http://schemas.microsoft.com/office/word/2015/wordml/symex" xmlns:wpg="http://schemas.microsoft.com/office/word/2010/wordprocessingGroup" xmlns:wpi="http://schemas.microsoft.com/office/word/2010/wordprocessingInk" xmlns:wne="http://schemas.microsoft.com/office/word/2006/wordml" xmlns:wps="http://schemas.microsoft.com/office/word/2010/wordprocessingShape" mc:Ignorable="w14 w15 w16se w16cid w16 w16cex w16sdtdh w16du wp14">
   <w:p>
     <w:pPr>
       <w:pStyle w:val="BodyText"/>
@@ -5550,7 +5537,7 @@
 </file>
 
 <file path=word/numbering.xml><?xml version="1.0" encoding="utf-8"?>
-<w:numbering xmlns:wpc="http://schemas.microsoft.com/office/word/2010/wordprocessingCanvas" xmlns:cx="http://schemas.microsoft.com/office/drawing/2014/chartex" xmlns:mc="http://schemas.openxmlformats.org/markup-compatibility/2006" xmlns:o="urn:schemas-microsoft-com:office:office" xmlns:r="http://schemas.openxmlformats.org/officeDocument/2006/relationships" xmlns:m="http://schemas.openxmlformats.org/officeDocument/2006/math" xmlns:v="urn:schemas-microsoft-com:vml" xmlns:wp14="http://schemas.microsoft.com/office/word/2010/wordprocessingDrawing" xmlns:wp="http://schemas.openxmlformats.org/drawingml/2006/wordprocessingDrawing" xmlns:w10="urn:schemas-microsoft-com:office:word" xmlns:w="http://schemas.openxmlformats.org/wordprocessingml/2006/main" xmlns:w14="http://schemas.microsoft.com/office/word/2010/wordml" xmlns:w15="http://schemas.microsoft.com/office/word/2012/wordml" xmlns:w16se="http://schemas.microsoft.com/office/word/2015/wordml/symex" xmlns:wpg="http://schemas.microsoft.com/office/word/2010/wordprocessingGroup" xmlns:wpi="http://schemas.microsoft.com/office/word/2010/wordprocessingInk" xmlns:wne="http://schemas.microsoft.com/office/word/2006/wordml" xmlns:wps="http://schemas.microsoft.com/office/word/2010/wordprocessingShape" mc:Ignorable="w14 w15 w16se wp14">
+<w:numbering xmlns:wpc="http://schemas.microsoft.com/office/word/2010/wordprocessingCanvas" xmlns:cx="http://schemas.microsoft.com/office/drawing/2014/chartex" xmlns:cx1="http://schemas.microsoft.com/office/drawing/2015/9/8/chartex" xmlns:cx2="http://schemas.microsoft.com/office/drawing/2015/10/21/chartex" xmlns:cx3="http://schemas.microsoft.com/office/drawing/2016/5/9/chartex" xmlns:cx4="http://schemas.microsoft.com/office/drawing/2016/5/10/chartex" xmlns:cx5="http://schemas.microsoft.com/office/drawing/2016/5/11/chartex" xmlns:cx6="http://schemas.microsoft.com/office/drawing/2016/5/12/chartex" xmlns:cx7="http://schemas.microsoft.com/office/drawing/2016/5/13/chartex" xmlns:cx8="http://schemas.microsoft.com/office/drawing/2016/5/14/chartex" xmlns:mc="http://schemas.openxmlformats.org/markup-compatibility/2006" xmlns:aink="http://schemas.microsoft.com/office/drawing/2016/ink" xmlns:am3d="http://schemas.microsoft.com/office/drawing/2017/model3d" xmlns:o="urn:schemas-microsoft-com:office:office" xmlns:oel="http://schemas.microsoft.com/office/2019/extlst" xmlns:r="http://schemas.openxmlformats.org/officeDocument/2006/relationships" xmlns:m="http://schemas.openxmlformats.org/officeDocument/2006/math" xmlns:v="urn:schemas-microsoft-com:vml" xmlns:wp14="http://schemas.microsoft.com/office/word/2010/wordprocessingDrawing" xmlns:wp="http://schemas.openxmlformats.org/drawingml/2006/wordprocessingDrawing" xmlns:w10="urn:schemas-microsoft-com:office:word" xmlns:w="http://schemas.openxmlformats.org/wordprocessingml/2006/main" xmlns:w14="http://schemas.microsoft.com/office/word/2010/wordml" xmlns:w15="http://schemas.microsoft.com/office/word/2012/wordml" xmlns:w16cex="http://schemas.microsoft.com/office/word/2018/wordml/cex" xmlns:w16cid="http://schemas.microsoft.com/office/word/2016/wordml/cid" xmlns:w16="http://schemas.microsoft.com/office/word/2018/wordml" xmlns:w16du="http://schemas.microsoft.com/office/word/2023/wordml/word16du" xmlns:w16sdtdh="http://schemas.microsoft.com/office/word/2020/wordml/sdtdatahash" xmlns:w16se="http://schemas.microsoft.com/office/word/2015/wordml/symex" xmlns:wpg="http://schemas.microsoft.com/office/word/2010/wordprocessingGroup" xmlns:wpi="http://schemas.microsoft.com/office/word/2010/wordprocessingInk" xmlns:wne="http://schemas.microsoft.com/office/word/2006/wordml" xmlns:wps="http://schemas.microsoft.com/office/word/2010/wordprocessingShape" mc:Ignorable="w14 w15 w16se w16cid w16 w16cex w16sdtdh w16du wp14">
   <w:abstractNum w:abstractNumId="0" w15:restartNumberingAfterBreak="0">
     <w:nsid w:val="2D2F10F8"/>
     <w:multiLevelType w:val="multilevel"/>
@@ -5950,7 +5937,7 @@
       <w:lvlText w:val="%1"/>
       <w:lvlJc w:val="left"/>
       <w:pPr>
-        <w:ind w:left="1080" w:hanging="360"/>
+        <w:ind w:left="808" w:hanging="360"/>
         <w:jc w:val="left"/>
       </w:pPr>
       <w:rPr>
@@ -5964,7 +5951,7 @@
       <w:lvlText w:val="%1.%2"/>
       <w:lvlJc w:val="left"/>
       <w:pPr>
-        <w:ind w:left="1080" w:hanging="360"/>
+        <w:ind w:left="808" w:hanging="360"/>
         <w:jc w:val="left"/>
       </w:pPr>
       <w:rPr>
@@ -5985,7 +5972,7 @@
       <w:lvlText w:val="•"/>
       <w:lvlJc w:val="left"/>
       <w:pPr>
-        <w:ind w:left="2952" w:hanging="360"/>
+        <w:ind w:left="2680" w:hanging="360"/>
       </w:pPr>
       <w:rPr>
         <w:rFonts w:hint="default"/>
@@ -5997,7 +5984,7 @@
       <w:lvlText w:val="•"/>
       <w:lvlJc w:val="left"/>
       <w:pPr>
-        <w:ind w:left="3888" w:hanging="360"/>
+        <w:ind w:left="3616" w:hanging="360"/>
       </w:pPr>
       <w:rPr>
         <w:rFonts w:hint="default"/>
@@ -6009,7 +5996,7 @@
       <w:lvlText w:val="•"/>
       <w:lvlJc w:val="left"/>
       <w:pPr>
-        <w:ind w:left="4824" w:hanging="360"/>
+        <w:ind w:left="4552" w:hanging="360"/>
       </w:pPr>
       <w:rPr>
         <w:rFonts w:hint="default"/>
@@ -6021,7 +6008,7 @@
       <w:lvlText w:val="•"/>
       <w:lvlJc w:val="left"/>
       <w:pPr>
-        <w:ind w:left="5760" w:hanging="360"/>
+        <w:ind w:left="5488" w:hanging="360"/>
       </w:pPr>
       <w:rPr>
         <w:rFonts w:hint="default"/>
@@ -6033,7 +6020,7 @@
       <w:lvlText w:val="•"/>
       <w:lvlJc w:val="left"/>
       <w:pPr>
-        <w:ind w:left="6696" w:hanging="360"/>
+        <w:ind w:left="6424" w:hanging="360"/>
       </w:pPr>
       <w:rPr>
         <w:rFonts w:hint="default"/>
@@ -6045,7 +6032,7 @@
       <w:lvlText w:val="•"/>
       <w:lvlJc w:val="left"/>
       <w:pPr>
-        <w:ind w:left="7632" w:hanging="360"/>
+        <w:ind w:left="7360" w:hanging="360"/>
       </w:pPr>
       <w:rPr>
         <w:rFonts w:hint="default"/>
@@ -6057,7 +6044,7 @@
       <w:lvlText w:val="•"/>
       <w:lvlJc w:val="left"/>
       <w:pPr>
-        <w:ind w:left="8568" w:hanging="360"/>
+        <w:ind w:left="8296" w:hanging="360"/>
       </w:pPr>
       <w:rPr>
         <w:rFonts w:hint="default"/>
@@ -6311,29 +6298,29 @@
       </w:rPr>
     </w:lvl>
   </w:abstractNum>
-  <w:num w:numId="1">
+  <w:num w:numId="1" w16cid:durableId="612634638">
     <w:abstractNumId w:val="2"/>
   </w:num>
-  <w:num w:numId="2">
+  <w:num w:numId="2" w16cid:durableId="9184199">
     <w:abstractNumId w:val="1"/>
   </w:num>
-  <w:num w:numId="3">
+  <w:num w:numId="3" w16cid:durableId="2092194072">
     <w:abstractNumId w:val="3"/>
   </w:num>
-  <w:num w:numId="4">
+  <w:num w:numId="4" w16cid:durableId="659503326">
     <w:abstractNumId w:val="0"/>
   </w:num>
-  <w:num w:numId="5">
+  <w:num w:numId="5" w16cid:durableId="2000501421">
     <w:abstractNumId w:val="4"/>
   </w:num>
-  <w:num w:numId="6">
+  <w:num w:numId="6" w16cid:durableId="768046212">
     <w:abstractNumId w:val="5"/>
   </w:num>
 </w:numbering>
 </file>
 
 <file path=word/styles.xml><?xml version="1.0" encoding="utf-8"?>
-<w:styles xmlns:mc="http://schemas.openxmlformats.org/markup-compatibility/2006" xmlns:r="http://schemas.openxmlformats.org/officeDocument/2006/relationships" xmlns:w="http://schemas.openxmlformats.org/wordprocessingml/2006/main" xmlns:w14="http://schemas.microsoft.com/office/word/2010/wordml" xmlns:w15="http://schemas.microsoft.com/office/word/2012/wordml" xmlns:w16se="http://schemas.microsoft.com/office/word/2015/wordml/symex" mc:Ignorable="w14 w15 w16se">
+<w:styles xmlns:mc="http://schemas.openxmlformats.org/markup-compatibility/2006" xmlns:r="http://schemas.openxmlformats.org/officeDocument/2006/relationships" xmlns:w="http://schemas.openxmlformats.org/wordprocessingml/2006/main" xmlns:w14="http://schemas.microsoft.com/office/word/2010/wordml" xmlns:w15="http://schemas.microsoft.com/office/word/2012/wordml" xmlns:w16cex="http://schemas.microsoft.com/office/word/2018/wordml/cex" xmlns:w16cid="http://schemas.microsoft.com/office/word/2016/wordml/cid" xmlns:w16="http://schemas.microsoft.com/office/word/2018/wordml" xmlns:w16du="http://schemas.microsoft.com/office/word/2023/wordml/word16du" xmlns:w16sdtdh="http://schemas.microsoft.com/office/word/2020/wordml/sdtdatahash" xmlns:w16se="http://schemas.microsoft.com/office/word/2015/wordml/symex" mc:Ignorable="w14 w15 w16se w16cid w16 w16cex w16sdtdh w16du">
   <w:docDefaults>
     <w:rPrDefault>
       <w:rPr>
@@ -6351,7 +6338,7 @@
       </w:pPr>
     </w:pPrDefault>
   </w:docDefaults>
-  <w:latentStyles w:defLockedState="0" w:defUIPriority="99" w:defSemiHidden="0" w:defUnhideWhenUsed="0" w:defQFormat="0" w:count="371">
+  <w:latentStyles w:defLockedState="0" w:defUIPriority="99" w:defSemiHidden="0" w:defUnhideWhenUsed="0" w:defQFormat="0" w:count="376">
     <w:lsdException w:name="Normal" w:uiPriority="0" w:qFormat="1"/>
     <w:lsdException w:name="heading 1" w:uiPriority="9" w:qFormat="1"/>
     <w:lsdException w:name="heading 2" w:semiHidden="1" w:uiPriority="9" w:unhideWhenUsed="1" w:qFormat="1"/>
@@ -6723,6 +6710,11 @@
     <w:lsdException w:name="List Table 5 Dark Accent 6" w:uiPriority="50"/>
     <w:lsdException w:name="List Table 6 Colorful Accent 6" w:uiPriority="51"/>
     <w:lsdException w:name="List Table 7 Colorful Accent 6" w:uiPriority="52"/>
+    <w:lsdException w:name="Mention" w:semiHidden="1" w:unhideWhenUsed="1"/>
+    <w:lsdException w:name="Smart Hyperlink" w:semiHidden="1" w:unhideWhenUsed="1"/>
+    <w:lsdException w:name="Hashtag" w:semiHidden="1" w:unhideWhenUsed="1"/>
+    <w:lsdException w:name="Unresolved Mention" w:semiHidden="1" w:unhideWhenUsed="1"/>
+    <w:lsdException w:name="Smart Link" w:semiHidden="1" w:unhideWhenUsed="1"/>
   </w:latentStyles>
   <w:style w:type="paragraph" w:default="1" w:styleId="Normal">
     <w:name w:val="Normal"/>

</xml_diff>